<commit_message>
All privileges and database designed again. Some changes are updated.
</commit_message>
<xml_diff>
--- a/market.docs/Documentation.docx
+++ b/market.docs/Documentation.docx
@@ -76,10 +76,7 @@
         <w:jc w:val="both"/>
       </w:pPr>
       <w:r>
-        <w:t xml:space="preserve">Projenin başlıca amacı, yeni kurulan her işletmenin yazılım ihtiyacını karşılamaktır. Sipariş kavramının geçtiği her işletmeye uygun olacak olan bu proje, </w:t>
-      </w:r>
-      <w:r>
-        <w:t>siparişlerin alınmasını, ürünlerin yönetilmesini, işletme çalışanlarının yönetilmesini, raporlamaların yapılmasını vb. pek çok özellik barındırmaktadır. Bu özellikleri ile her bir işletme için gerekli tüm işlemleri sağlaması mümkündür.</w:t>
+        <w:t>Projenin başlıca amacı, yeni kurulan her işletmenin yazılım ihtiyacını karşılamaktır. Sipariş kavramının geçtiği her işletmeye uygun olacak olan bu proje, siparişlerin alınmasını, ürünlerin yönetilmesini, işletme çalışanlarının yönetilmesini, raporlamaların yapılmasını vb. pek çok özellik barındırmaktadır. Bu özellikleri ile her bir işletme için gerekli tüm işlemleri sağlaması mümkündür.</w:t>
       </w:r>
     </w:p>
     <w:p/>
@@ -1076,13 +1073,7 @@
           <w:b/>
         </w:rPr>
         <w:lastRenderedPageBreak/>
-        <w:t xml:space="preserve">Varlık </w:t>
-      </w:r>
-      <w:r>
-        <w:rPr>
-          <w:b/>
-        </w:rPr>
-        <w:t>Tabloları</w:t>
+        <w:t>Varlık Tabloları</w:t>
       </w:r>
     </w:p>
     <w:p>
@@ -1384,6 +1375,82 @@
       </w:tr>
       <w:tr>
         <w:trPr>
+          <w:trHeight w:val="250"/>
+          <w:jc w:val="right"/>
+        </w:trPr>
+        <w:tc>
+          <w:tcPr>
+            <w:tcW w:w="1980" w:type="dxa"/>
+          </w:tcPr>
+          <w:p>
+            <w:pPr>
+              <w:rPr>
+                <w:b/>
+              </w:rPr>
+            </w:pPr>
+            <w:proofErr w:type="spellStart"/>
+            <w:r>
+              <w:rPr>
+                <w:b/>
+              </w:rPr>
+              <w:t>IsActive</w:t>
+            </w:r>
+            <w:proofErr w:type="spellEnd"/>
+          </w:p>
+        </w:tc>
+        <w:tc>
+          <w:tcPr>
+            <w:tcW w:w="1980" w:type="dxa"/>
+          </w:tcPr>
+          <w:p>
+            <w:pPr>
+              <w:rPr>
+                <w:b/>
+              </w:rPr>
+            </w:pPr>
+            <w:proofErr w:type="spellStart"/>
+            <w:r>
+              <w:rPr>
+                <w:b/>
+              </w:rPr>
+              <w:t>Bool</w:t>
+            </w:r>
+            <w:proofErr w:type="spellEnd"/>
+          </w:p>
+        </w:tc>
+        <w:tc>
+          <w:tcPr>
+            <w:tcW w:w="1980" w:type="dxa"/>
+          </w:tcPr>
+          <w:p>
+            <w:pPr>
+              <w:rPr>
+                <w:b/>
+              </w:rPr>
+            </w:pPr>
+            <w:r>
+              <w:rPr>
+                <w:b/>
+              </w:rPr>
+              <w:t>No</w:t>
+            </w:r>
+          </w:p>
+        </w:tc>
+        <w:tc>
+          <w:tcPr>
+            <w:tcW w:w="1980" w:type="dxa"/>
+          </w:tcPr>
+          <w:p>
+            <w:pPr>
+              <w:rPr>
+                <w:b/>
+              </w:rPr>
+            </w:pPr>
+          </w:p>
+        </w:tc>
+      </w:tr>
+      <w:tr>
+        <w:trPr>
           <w:trHeight w:val="237"/>
           <w:jc w:val="right"/>
         </w:trPr>
@@ -1739,108 +1806,6 @@
               <w:t>Roles</w:t>
             </w:r>
             <w:proofErr w:type="spellEnd"/>
-          </w:p>
-        </w:tc>
-        <w:tc>
-          <w:tcPr>
-            <w:tcW w:w="1980" w:type="dxa"/>
-          </w:tcPr>
-          <w:p>
-            <w:pPr>
-              <w:rPr>
-                <w:b/>
-              </w:rPr>
-            </w:pPr>
-            <w:r>
-              <w:rPr>
-                <w:b/>
-              </w:rPr>
-              <w:t>Collection</w:t>
-            </w:r>
-          </w:p>
-        </w:tc>
-        <w:tc>
-          <w:tcPr>
-            <w:tcW w:w="1980" w:type="dxa"/>
-          </w:tcPr>
-          <w:p>
-            <w:pPr>
-              <w:rPr>
-                <w:b/>
-              </w:rPr>
-            </w:pPr>
-            <w:proofErr w:type="spellStart"/>
-            <w:r>
-              <w:rPr>
-                <w:b/>
-              </w:rPr>
-              <w:t>yes</w:t>
-            </w:r>
-            <w:proofErr w:type="spellEnd"/>
-          </w:p>
-        </w:tc>
-        <w:tc>
-          <w:tcPr>
-            <w:tcW w:w="1980" w:type="dxa"/>
-          </w:tcPr>
-          <w:p>
-            <w:pPr>
-              <w:rPr>
-                <w:b/>
-              </w:rPr>
-            </w:pPr>
-          </w:p>
-        </w:tc>
-      </w:tr>
-      <w:tr>
-        <w:trPr>
-          <w:trHeight w:val="250"/>
-          <w:jc w:val="right"/>
-        </w:trPr>
-        <w:tc>
-          <w:tcPr>
-            <w:tcW w:w="1980" w:type="dxa"/>
-          </w:tcPr>
-          <w:p>
-            <w:pPr>
-              <w:rPr>
-                <w:b/>
-              </w:rPr>
-            </w:pPr>
-            <w:r>
-              <w:rPr>
-                <w:b/>
-              </w:rPr>
-              <w:t>+</w:t>
-            </w:r>
-            <w:proofErr w:type="spellStart"/>
-            <w:r>
-              <w:rPr>
-                <w:b/>
-              </w:rPr>
-              <w:t>Users</w:t>
-            </w:r>
-            <w:proofErr w:type="spellEnd"/>
-            <w:r>
-              <w:rPr>
-                <w:b/>
-              </w:rPr>
-              <w:t xml:space="preserve"> (</w:t>
-            </w:r>
-            <w:proofErr w:type="spellStart"/>
-            <w:r>
-              <w:rPr>
-                <w:b/>
-              </w:rPr>
-              <w:t>inner</w:t>
-            </w:r>
-            <w:proofErr w:type="spellEnd"/>
-            <w:r>
-              <w:rPr>
-                <w:b/>
-              </w:rPr>
-              <w:t xml:space="preserve"> masraf)</w:t>
-            </w:r>
           </w:p>
         </w:tc>
         <w:tc>
@@ -2534,16 +2499,6 @@
                 <w:b/>
               </w:rPr>
             </w:pPr>
-            <w:proofErr w:type="spellStart"/>
-            <w:proofErr w:type="gramStart"/>
-            <w:r>
-              <w:rPr>
-                <w:b/>
-              </w:rPr>
-              <w:t>no</w:t>
-            </w:r>
-            <w:proofErr w:type="spellEnd"/>
-            <w:proofErr w:type="gramEnd"/>
           </w:p>
         </w:tc>
       </w:tr>
@@ -2747,6 +2702,26 @@
               <w:t>Roles</w:t>
             </w:r>
             <w:proofErr w:type="spellEnd"/>
+            <w:r>
+              <w:rPr>
+                <w:b/>
+              </w:rPr>
+              <w:t xml:space="preserve"> (</w:t>
+            </w:r>
+            <w:proofErr w:type="spellStart"/>
+            <w:r>
+              <w:rPr>
+                <w:b/>
+              </w:rPr>
+              <w:t>UserRole</w:t>
+            </w:r>
+            <w:proofErr w:type="spellEnd"/>
+            <w:r>
+              <w:rPr>
+                <w:b/>
+              </w:rPr>
+              <w:t>)</w:t>
+            </w:r>
           </w:p>
         </w:tc>
         <w:tc>
@@ -3386,6 +3361,26 @@
               <w:t>Users</w:t>
             </w:r>
             <w:proofErr w:type="spellEnd"/>
+            <w:r>
+              <w:rPr>
+                <w:b/>
+              </w:rPr>
+              <w:t xml:space="preserve"> (</w:t>
+            </w:r>
+            <w:proofErr w:type="spellStart"/>
+            <w:r>
+              <w:rPr>
+                <w:b/>
+              </w:rPr>
+              <w:t>UserRole</w:t>
+            </w:r>
+            <w:proofErr w:type="spellEnd"/>
+            <w:r>
+              <w:rPr>
+                <w:b/>
+              </w:rPr>
+              <w:t>)</w:t>
+            </w:r>
           </w:p>
         </w:tc>
         <w:tc>
@@ -3463,6 +3458,26 @@
               <w:t>Privileges</w:t>
             </w:r>
             <w:proofErr w:type="spellEnd"/>
+            <w:r>
+              <w:rPr>
+                <w:b/>
+              </w:rPr>
+              <w:t xml:space="preserve"> (</w:t>
+            </w:r>
+            <w:proofErr w:type="spellStart"/>
+            <w:r>
+              <w:rPr>
+                <w:b/>
+              </w:rPr>
+              <w:t>RolePrivileges</w:t>
+            </w:r>
+            <w:proofErr w:type="spellEnd"/>
+            <w:r>
+              <w:rPr>
+                <w:b/>
+              </w:rPr>
+              <w:t>)</w:t>
+            </w:r>
           </w:p>
         </w:tc>
         <w:tc>
@@ -4265,6 +4280,13 @@
     </w:p>
     <w:p>
       <w:pPr>
+        <w:rPr>
+          <w:b/>
+        </w:rPr>
+      </w:pPr>
+    </w:p>
+    <w:p>
+      <w:pPr>
         <w:pStyle w:val="ListeParagraf"/>
         <w:numPr>
           <w:ilvl w:val="1"/>
@@ -4279,6 +4301,7 @@
         <w:rPr>
           <w:b/>
         </w:rPr>
+        <w:lastRenderedPageBreak/>
         <w:t>Order</w:t>
       </w:r>
       <w:proofErr w:type="spellEnd"/>
@@ -4316,7 +4339,6 @@
               <w:rPr>
                 <w:b/>
               </w:rPr>
-              <w:lastRenderedPageBreak/>
               <w:t>NAME</w:t>
             </w:r>
           </w:p>
@@ -4535,13 +4557,7 @@
               <w:rPr>
                 <w:b/>
               </w:rPr>
-              <w:t>y</w:t>
-            </w:r>
-            <w:r>
-              <w:rPr>
-                <w:b/>
-              </w:rPr>
-              <w:t>es</w:t>
+              <w:t>yes</w:t>
             </w:r>
             <w:proofErr w:type="spellEnd"/>
           </w:p>
@@ -4585,13 +4601,7 @@
               <w:rPr>
                 <w:b/>
               </w:rPr>
-              <w:t>Company</w:t>
-            </w:r>
-            <w:r>
-              <w:rPr>
-                <w:b/>
-              </w:rPr>
-              <w:t>ID</w:t>
+              <w:t>CompanyID</w:t>
             </w:r>
             <w:proofErr w:type="spellEnd"/>
           </w:p>
@@ -4744,7 +4754,21 @@
               <w:rPr>
                 <w:b/>
               </w:rPr>
-              <w:t>(1)</w:t>
+              <w:t>(1) / (</w:t>
+            </w:r>
+            <w:proofErr w:type="spellStart"/>
+            <w:r>
+              <w:rPr>
+                <w:b/>
+              </w:rPr>
+              <w:t>enum</w:t>
+            </w:r>
+            <w:proofErr w:type="spellEnd"/>
+            <w:r>
+              <w:rPr>
+                <w:b/>
+              </w:rPr>
+              <w:t>(2))</w:t>
             </w:r>
           </w:p>
         </w:tc>
@@ -4892,6 +4916,182 @@
                 <w:b/>
               </w:rPr>
             </w:pPr>
+            <w:proofErr w:type="spellStart"/>
+            <w:r>
+              <w:rPr>
+                <w:b/>
+              </w:rPr>
+              <w:t>IsActive</w:t>
+            </w:r>
+            <w:proofErr w:type="spellEnd"/>
+          </w:p>
+        </w:tc>
+        <w:tc>
+          <w:tcPr>
+            <w:tcW w:w="1980" w:type="dxa"/>
+          </w:tcPr>
+          <w:p>
+            <w:pPr>
+              <w:rPr>
+                <w:b/>
+              </w:rPr>
+            </w:pPr>
+            <w:proofErr w:type="spellStart"/>
+            <w:r>
+              <w:rPr>
+                <w:b/>
+              </w:rPr>
+              <w:t>Bool</w:t>
+            </w:r>
+            <w:proofErr w:type="spellEnd"/>
+          </w:p>
+        </w:tc>
+        <w:tc>
+          <w:tcPr>
+            <w:tcW w:w="1980" w:type="dxa"/>
+          </w:tcPr>
+          <w:p>
+            <w:pPr>
+              <w:rPr>
+                <w:b/>
+              </w:rPr>
+            </w:pPr>
+            <w:proofErr w:type="spellStart"/>
+            <w:proofErr w:type="gramStart"/>
+            <w:r>
+              <w:rPr>
+                <w:b/>
+              </w:rPr>
+              <w:t>no</w:t>
+            </w:r>
+            <w:proofErr w:type="spellEnd"/>
+            <w:proofErr w:type="gramEnd"/>
+          </w:p>
+        </w:tc>
+        <w:tc>
+          <w:tcPr>
+            <w:tcW w:w="1980" w:type="dxa"/>
+          </w:tcPr>
+          <w:p>
+            <w:pPr>
+              <w:rPr>
+                <w:b/>
+              </w:rPr>
+            </w:pPr>
+            <w:proofErr w:type="spellStart"/>
+            <w:r>
+              <w:rPr>
+                <w:b/>
+              </w:rPr>
+              <w:t>Yes</w:t>
+            </w:r>
+            <w:proofErr w:type="spellEnd"/>
+          </w:p>
+        </w:tc>
+      </w:tr>
+      <w:tr>
+        <w:trPr>
+          <w:trHeight w:val="250"/>
+          <w:jc w:val="right"/>
+        </w:trPr>
+        <w:tc>
+          <w:tcPr>
+            <w:tcW w:w="1980" w:type="dxa"/>
+          </w:tcPr>
+          <w:p>
+            <w:pPr>
+              <w:rPr>
+                <w:b/>
+              </w:rPr>
+            </w:pPr>
+            <w:proofErr w:type="spellStart"/>
+            <w:r>
+              <w:rPr>
+                <w:b/>
+              </w:rPr>
+              <w:t>IsComfirmed</w:t>
+            </w:r>
+            <w:proofErr w:type="spellEnd"/>
+          </w:p>
+        </w:tc>
+        <w:tc>
+          <w:tcPr>
+            <w:tcW w:w="1980" w:type="dxa"/>
+          </w:tcPr>
+          <w:p>
+            <w:pPr>
+              <w:rPr>
+                <w:b/>
+              </w:rPr>
+            </w:pPr>
+            <w:proofErr w:type="spellStart"/>
+            <w:r>
+              <w:rPr>
+                <w:b/>
+              </w:rPr>
+              <w:t>Bool</w:t>
+            </w:r>
+            <w:proofErr w:type="spellEnd"/>
+          </w:p>
+        </w:tc>
+        <w:tc>
+          <w:tcPr>
+            <w:tcW w:w="1980" w:type="dxa"/>
+          </w:tcPr>
+          <w:p>
+            <w:pPr>
+              <w:rPr>
+                <w:b/>
+              </w:rPr>
+            </w:pPr>
+            <w:proofErr w:type="spellStart"/>
+            <w:proofErr w:type="gramStart"/>
+            <w:r>
+              <w:rPr>
+                <w:b/>
+              </w:rPr>
+              <w:t>no</w:t>
+            </w:r>
+            <w:proofErr w:type="spellEnd"/>
+            <w:proofErr w:type="gramEnd"/>
+          </w:p>
+        </w:tc>
+        <w:tc>
+          <w:tcPr>
+            <w:tcW w:w="1980" w:type="dxa"/>
+          </w:tcPr>
+          <w:p>
+            <w:pPr>
+              <w:rPr>
+                <w:b/>
+              </w:rPr>
+            </w:pPr>
+            <w:proofErr w:type="spellStart"/>
+            <w:r>
+              <w:rPr>
+                <w:b/>
+              </w:rPr>
+              <w:t>yes</w:t>
+            </w:r>
+            <w:proofErr w:type="spellEnd"/>
+          </w:p>
+        </w:tc>
+      </w:tr>
+      <w:tr>
+        <w:trPr>
+          <w:trHeight w:val="250"/>
+          <w:jc w:val="right"/>
+        </w:trPr>
+        <w:tc>
+          <w:tcPr>
+            <w:tcW w:w="1980" w:type="dxa"/>
+          </w:tcPr>
+          <w:p>
+            <w:pPr>
+              <w:rPr>
+                <w:b/>
+              </w:rPr>
+            </w:pPr>
             <w:r>
               <w:rPr>
                 <w:b/>
@@ -4906,6 +5106,26 @@
               <w:t>Products</w:t>
             </w:r>
             <w:proofErr w:type="spellEnd"/>
+            <w:r>
+              <w:rPr>
+                <w:b/>
+              </w:rPr>
+              <w:t xml:space="preserve"> (</w:t>
+            </w:r>
+            <w:proofErr w:type="spellStart"/>
+            <w:r>
+              <w:rPr>
+                <w:b/>
+              </w:rPr>
+              <w:t>OrderProduct</w:t>
+            </w:r>
+            <w:proofErr w:type="spellEnd"/>
+            <w:r>
+              <w:rPr>
+                <w:b/>
+              </w:rPr>
+              <w:t>)</w:t>
+            </w:r>
           </w:p>
         </w:tc>
         <w:tc>
@@ -5471,19 +5691,7 @@
               <w:rPr>
                 <w:b/>
               </w:rPr>
-              <w:t>(</w:t>
-            </w:r>
-            <w:r>
-              <w:rPr>
-                <w:b/>
-              </w:rPr>
-              <w:t>64</w:t>
-            </w:r>
-            <w:r>
-              <w:rPr>
-                <w:b/>
-              </w:rPr>
-              <w:t>)</w:t>
+              <w:t>(64)</w:t>
             </w:r>
           </w:p>
         </w:tc>
@@ -6624,6 +6832,26 @@
               <w:t>Type</w:t>
             </w:r>
             <w:proofErr w:type="spellEnd"/>
+            <w:r>
+              <w:rPr>
+                <w:b/>
+              </w:rPr>
+              <w:t xml:space="preserve"> (</w:t>
+            </w:r>
+            <w:proofErr w:type="spellStart"/>
+            <w:r>
+              <w:rPr>
+                <w:b/>
+              </w:rPr>
+              <w:t>PropertyType</w:t>
+            </w:r>
+            <w:proofErr w:type="spellEnd"/>
+            <w:r>
+              <w:rPr>
+                <w:b/>
+              </w:rPr>
+              <w:t>)</w:t>
+            </w:r>
           </w:p>
         </w:tc>
         <w:tc>
@@ -6648,7 +6876,21 @@
               <w:rPr>
                 <w:b/>
               </w:rPr>
-              <w:t>(4)</w:t>
+              <w:t>(4) / (</w:t>
+            </w:r>
+            <w:proofErr w:type="spellStart"/>
+            <w:r>
+              <w:rPr>
+                <w:b/>
+              </w:rPr>
+              <w:t>enum</w:t>
+            </w:r>
+            <w:proofErr w:type="spellEnd"/>
+            <w:r>
+              <w:rPr>
+                <w:b/>
+              </w:rPr>
+              <w:t>(4))</w:t>
             </w:r>
           </w:p>
         </w:tc>
@@ -6690,6 +6932,14 @@
                 <w:b/>
               </w:rPr>
             </w:pPr>
+            <w:proofErr w:type="spellStart"/>
+            <w:r>
+              <w:rPr>
+                <w:b/>
+              </w:rPr>
+              <w:t>yes</w:t>
+            </w:r>
+            <w:proofErr w:type="spellEnd"/>
           </w:p>
         </w:tc>
       </w:tr>
@@ -6713,13 +6963,7 @@
               <w:rPr>
                 <w:b/>
               </w:rPr>
-              <w:t>Product</w:t>
-            </w:r>
-            <w:r>
-              <w:rPr>
-                <w:b/>
-              </w:rPr>
-              <w:t>ID</w:t>
+              <w:t>ProductID</w:t>
             </w:r>
             <w:proofErr w:type="spellEnd"/>
           </w:p>
@@ -7278,13 +7522,7 @@
               <w:rPr>
                 <w:b/>
               </w:rPr>
-              <w:t>Parent</w:t>
-            </w:r>
-            <w:r>
-              <w:rPr>
-                <w:b/>
-              </w:rPr>
-              <w:t>ID</w:t>
+              <w:t>ParentID</w:t>
             </w:r>
             <w:proofErr w:type="spellEnd"/>
           </w:p>
@@ -7543,57 +7781,64 @@
                 <w:b/>
               </w:rPr>
             </w:pPr>
-            <w:proofErr w:type="spellStart"/>
-            <w:r>
-              <w:rPr>
-                <w:b/>
-              </w:rPr>
-              <w:t>DateCreated</w:t>
-            </w:r>
-            <w:proofErr w:type="spellEnd"/>
-          </w:p>
-        </w:tc>
-        <w:tc>
-          <w:tcPr>
-            <w:tcW w:w="1980" w:type="dxa"/>
-          </w:tcPr>
-          <w:p>
-            <w:pPr>
-              <w:rPr>
-                <w:b/>
-              </w:rPr>
-            </w:pPr>
-            <w:proofErr w:type="spellStart"/>
-            <w:r>
-              <w:rPr>
-                <w:b/>
-              </w:rPr>
-              <w:t>datetime</w:t>
-            </w:r>
-            <w:proofErr w:type="spellEnd"/>
-            <w:r>
-              <w:rPr>
-                <w:b/>
-              </w:rPr>
-              <w:t>(6)</w:t>
-            </w:r>
-          </w:p>
-        </w:tc>
-        <w:tc>
-          <w:tcPr>
-            <w:tcW w:w="1980" w:type="dxa"/>
-          </w:tcPr>
-          <w:p>
-            <w:proofErr w:type="spellStart"/>
-            <w:proofErr w:type="gramStart"/>
-            <w:r>
-              <w:rPr>
-                <w:b/>
-              </w:rPr>
-              <w:t>no</w:t>
-            </w:r>
-            <w:proofErr w:type="spellEnd"/>
-            <w:proofErr w:type="gramEnd"/>
+            <w:r>
+              <w:rPr>
+                <w:b/>
+              </w:rPr>
+              <w:t>+</w:t>
+            </w:r>
+            <w:proofErr w:type="spellStart"/>
+            <w:r>
+              <w:rPr>
+                <w:b/>
+              </w:rPr>
+              <w:t>Categories</w:t>
+            </w:r>
+            <w:proofErr w:type="spellEnd"/>
+          </w:p>
+        </w:tc>
+        <w:tc>
+          <w:tcPr>
+            <w:tcW w:w="1980" w:type="dxa"/>
+          </w:tcPr>
+          <w:p>
+            <w:pPr>
+              <w:rPr>
+                <w:b/>
+              </w:rPr>
+            </w:pPr>
+            <w:r>
+              <w:rPr>
+                <w:b/>
+              </w:rPr>
+              <w:t>Collection</w:t>
+            </w:r>
+          </w:p>
+        </w:tc>
+        <w:tc>
+          <w:tcPr>
+            <w:tcW w:w="1980" w:type="dxa"/>
+          </w:tcPr>
+          <w:p>
+            <w:pPr>
+              <w:rPr>
+                <w:b/>
+              </w:rPr>
+            </w:pPr>
+            <w:proofErr w:type="spellStart"/>
+            <w:r>
+              <w:rPr>
+                <w:b/>
+              </w:rPr>
+              <w:t>Yes</w:t>
+            </w:r>
+            <w:proofErr w:type="spellEnd"/>
+            <w:r>
+              <w:rPr>
+                <w:b/>
+              </w:rPr>
+              <w:tab/>
+            </w:r>
           </w:p>
         </w:tc>
         <w:tc>
@@ -7629,6 +7874,87 @@
               <w:rPr>
                 <w:b/>
               </w:rPr>
+              <w:t>DateCreated</w:t>
+            </w:r>
+            <w:proofErr w:type="spellEnd"/>
+          </w:p>
+        </w:tc>
+        <w:tc>
+          <w:tcPr>
+            <w:tcW w:w="1980" w:type="dxa"/>
+          </w:tcPr>
+          <w:p>
+            <w:pPr>
+              <w:rPr>
+                <w:b/>
+              </w:rPr>
+            </w:pPr>
+            <w:proofErr w:type="spellStart"/>
+            <w:r>
+              <w:rPr>
+                <w:b/>
+              </w:rPr>
+              <w:t>datetime</w:t>
+            </w:r>
+            <w:proofErr w:type="spellEnd"/>
+            <w:r>
+              <w:rPr>
+                <w:b/>
+              </w:rPr>
+              <w:t>(6)</w:t>
+            </w:r>
+          </w:p>
+        </w:tc>
+        <w:tc>
+          <w:tcPr>
+            <w:tcW w:w="1980" w:type="dxa"/>
+          </w:tcPr>
+          <w:p>
+            <w:proofErr w:type="spellStart"/>
+            <w:proofErr w:type="gramStart"/>
+            <w:r>
+              <w:rPr>
+                <w:b/>
+              </w:rPr>
+              <w:t>no</w:t>
+            </w:r>
+            <w:proofErr w:type="spellEnd"/>
+            <w:proofErr w:type="gramEnd"/>
+          </w:p>
+        </w:tc>
+        <w:tc>
+          <w:tcPr>
+            <w:tcW w:w="1980" w:type="dxa"/>
+          </w:tcPr>
+          <w:p>
+            <w:pPr>
+              <w:rPr>
+                <w:b/>
+              </w:rPr>
+            </w:pPr>
+          </w:p>
+        </w:tc>
+      </w:tr>
+      <w:tr>
+        <w:trPr>
+          <w:trHeight w:val="250"/>
+          <w:jc w:val="right"/>
+        </w:trPr>
+        <w:tc>
+          <w:tcPr>
+            <w:tcW w:w="1980" w:type="dxa"/>
+          </w:tcPr>
+          <w:p>
+            <w:pPr>
+              <w:rPr>
+                <w:b/>
+              </w:rPr>
+            </w:pPr>
+            <w:proofErr w:type="spellStart"/>
+            <w:r>
+              <w:rPr>
+                <w:b/>
+              </w:rPr>
               <w:t>DateModified</w:t>
             </w:r>
             <w:proofErr w:type="spellEnd"/>
@@ -7742,7 +8068,6 @@
         <w:rPr>
           <w:b/>
         </w:rPr>
-        <w:lastRenderedPageBreak/>
         <w:t>OrderProduct</w:t>
       </w:r>
       <w:proofErr w:type="spellEnd"/>
@@ -8210,13 +8535,7 @@
               <w:rPr>
                 <w:b/>
               </w:rPr>
-              <w:t>Discount</w:t>
-            </w:r>
-            <w:r>
-              <w:rPr>
-                <w:b/>
-              </w:rPr>
-              <w:t>Rate</w:t>
+              <w:t>DiscountRate</w:t>
             </w:r>
             <w:proofErr w:type="spellEnd"/>
           </w:p>
@@ -8302,29 +8621,35 @@
               <w:rPr>
                 <w:b/>
               </w:rPr>
-              <w:t>TotalPrice</w:t>
-            </w:r>
-            <w:proofErr w:type="spellEnd"/>
-          </w:p>
-        </w:tc>
-        <w:tc>
-          <w:tcPr>
-            <w:tcW w:w="1980" w:type="dxa"/>
-          </w:tcPr>
-          <w:p>
-            <w:pPr>
-              <w:rPr>
-                <w:b/>
-              </w:rPr>
-            </w:pPr>
-            <w:proofErr w:type="spellStart"/>
-            <w:r>
-              <w:rPr>
-                <w:b/>
-              </w:rPr>
-              <w:t>double</w:t>
-            </w:r>
-            <w:proofErr w:type="spellEnd"/>
+              <w:t>OrderID</w:t>
+            </w:r>
+            <w:proofErr w:type="spellEnd"/>
+          </w:p>
+        </w:tc>
+        <w:tc>
+          <w:tcPr>
+            <w:tcW w:w="1980" w:type="dxa"/>
+          </w:tcPr>
+          <w:p>
+            <w:pPr>
+              <w:rPr>
+                <w:b/>
+              </w:rPr>
+            </w:pPr>
+            <w:proofErr w:type="spellStart"/>
+            <w:r>
+              <w:rPr>
+                <w:b/>
+              </w:rPr>
+              <w:t>int</w:t>
+            </w:r>
+            <w:proofErr w:type="spellEnd"/>
+            <w:r>
+              <w:rPr>
+                <w:b/>
+              </w:rPr>
+              <w:t>(11)</w:t>
+            </w:r>
           </w:p>
         </w:tc>
         <w:tc>
@@ -8347,24 +8672,24 @@
             </w:r>
             <w:proofErr w:type="spellEnd"/>
             <w:proofErr w:type="gramEnd"/>
-            <w:r>
-              <w:rPr>
-                <w:b/>
-              </w:rPr>
-              <w:t xml:space="preserve"> (0)</w:t>
-            </w:r>
-          </w:p>
-        </w:tc>
-        <w:tc>
-          <w:tcPr>
-            <w:tcW w:w="1980" w:type="dxa"/>
-          </w:tcPr>
-          <w:p>
-            <w:pPr>
-              <w:rPr>
-                <w:b/>
-              </w:rPr>
-            </w:pPr>
+          </w:p>
+        </w:tc>
+        <w:tc>
+          <w:tcPr>
+            <w:tcW w:w="1980" w:type="dxa"/>
+          </w:tcPr>
+          <w:p>
+            <w:pPr>
+              <w:rPr>
+                <w:b/>
+              </w:rPr>
+            </w:pPr>
+            <w:r>
+              <w:rPr>
+                <w:b/>
+              </w:rPr>
+              <w:t>FK</w:t>
+            </w:r>
           </w:p>
         </w:tc>
       </w:tr>
@@ -8388,111 +8713,7 @@
               <w:rPr>
                 <w:b/>
               </w:rPr>
-              <w:t>Order</w:t>
-            </w:r>
-            <w:r>
-              <w:rPr>
-                <w:b/>
-              </w:rPr>
-              <w:t>ID</w:t>
-            </w:r>
-            <w:proofErr w:type="spellEnd"/>
-          </w:p>
-        </w:tc>
-        <w:tc>
-          <w:tcPr>
-            <w:tcW w:w="1980" w:type="dxa"/>
-          </w:tcPr>
-          <w:p>
-            <w:pPr>
-              <w:rPr>
-                <w:b/>
-              </w:rPr>
-            </w:pPr>
-            <w:proofErr w:type="spellStart"/>
-            <w:r>
-              <w:rPr>
-                <w:b/>
-              </w:rPr>
-              <w:t>int</w:t>
-            </w:r>
-            <w:proofErr w:type="spellEnd"/>
-            <w:r>
-              <w:rPr>
-                <w:b/>
-              </w:rPr>
-              <w:t>(11)</w:t>
-            </w:r>
-          </w:p>
-        </w:tc>
-        <w:tc>
-          <w:tcPr>
-            <w:tcW w:w="1980" w:type="dxa"/>
-          </w:tcPr>
-          <w:p>
-            <w:pPr>
-              <w:rPr>
-                <w:b/>
-              </w:rPr>
-            </w:pPr>
-            <w:proofErr w:type="spellStart"/>
-            <w:proofErr w:type="gramStart"/>
-            <w:r>
-              <w:rPr>
-                <w:b/>
-              </w:rPr>
-              <w:t>no</w:t>
-            </w:r>
-            <w:proofErr w:type="spellEnd"/>
-            <w:proofErr w:type="gramEnd"/>
-          </w:p>
-        </w:tc>
-        <w:tc>
-          <w:tcPr>
-            <w:tcW w:w="1980" w:type="dxa"/>
-          </w:tcPr>
-          <w:p>
-            <w:pPr>
-              <w:rPr>
-                <w:b/>
-              </w:rPr>
-            </w:pPr>
-            <w:r>
-              <w:rPr>
-                <w:b/>
-              </w:rPr>
-              <w:t>FK</w:t>
-            </w:r>
-          </w:p>
-        </w:tc>
-      </w:tr>
-      <w:tr>
-        <w:trPr>
-          <w:trHeight w:val="250"/>
-          <w:jc w:val="right"/>
-        </w:trPr>
-        <w:tc>
-          <w:tcPr>
-            <w:tcW w:w="1980" w:type="dxa"/>
-          </w:tcPr>
-          <w:p>
-            <w:pPr>
-              <w:rPr>
-                <w:b/>
-              </w:rPr>
-            </w:pPr>
-            <w:proofErr w:type="spellStart"/>
-            <w:r>
-              <w:rPr>
-                <w:b/>
-              </w:rPr>
-              <w:t>Product</w:t>
-            </w:r>
-            <w:r>
-              <w:rPr>
-                <w:b/>
-              </w:rPr>
-              <w:t>ID</w:t>
+              <w:t>ProductID</w:t>
             </w:r>
             <w:proofErr w:type="spellEnd"/>
           </w:p>
@@ -8959,13 +9180,7 @@
               <w:rPr>
                 <w:b/>
               </w:rPr>
-              <w:t>Role</w:t>
-            </w:r>
-            <w:r>
-              <w:rPr>
-                <w:b/>
-              </w:rPr>
-              <w:t>ID</w:t>
+              <w:t>RoleID</w:t>
             </w:r>
             <w:proofErr w:type="spellEnd"/>
           </w:p>
@@ -9057,13 +9272,7 @@
               <w:rPr>
                 <w:b/>
               </w:rPr>
-              <w:t>Privilege</w:t>
-            </w:r>
-            <w:r>
-              <w:rPr>
-                <w:b/>
-              </w:rPr>
-              <w:t>ID</w:t>
+              <w:t>PrivilegeID</w:t>
             </w:r>
             <w:proofErr w:type="spellEnd"/>
           </w:p>
@@ -9622,13 +9831,7 @@
               <w:rPr>
                 <w:b/>
               </w:rPr>
-              <w:t>User</w:t>
-            </w:r>
-            <w:r>
-              <w:rPr>
-                <w:b/>
-              </w:rPr>
-              <w:t>ID</w:t>
+              <w:t>UserID</w:t>
             </w:r>
             <w:proofErr w:type="spellEnd"/>
           </w:p>
@@ -10210,19 +10413,7 @@
               <w:rPr>
                 <w:b/>
               </w:rPr>
-              <w:t>(</w:t>
-            </w:r>
-            <w:r>
-              <w:rPr>
-                <w:b/>
-              </w:rPr>
-              <w:t>64</w:t>
-            </w:r>
-            <w:r>
-              <w:rPr>
-                <w:b/>
-              </w:rPr>
-              <w:t>)</w:t>
+              <w:t>(64)</w:t>
             </w:r>
           </w:p>
         </w:tc>
@@ -10721,7 +10912,6 @@
         <w:rPr>
           <w:b/>
         </w:rPr>
-        <w:lastRenderedPageBreak/>
         <w:t>Proje Rolleri</w:t>
       </w:r>
     </w:p>
@@ -10731,10 +10921,7 @@
         <w:jc w:val="both"/>
       </w:pPr>
       <w:r>
-        <w:t>Projede</w:t>
-      </w:r>
-      <w:r>
-        <w:t xml:space="preserve"> bir adet Rol tablosu bulunmaktadır. Bir işletmeye ait roller, bu tabloda tutulacaktır. Proje için yalnızca bir tane rol vardır. O da kullanıcı rolüdür. </w:t>
+        <w:t xml:space="preserve">Projede bir adet Rol tablosu bulunmaktadır. Bir işletmeye ait roller, bu tabloda tutulacaktır. Proje için yalnızca bir tane rol vardır. O da kullanıcı rolüdür. </w:t>
       </w:r>
     </w:p>
     <w:p/>
@@ -10765,10 +10952,7 @@
         <w:jc w:val="both"/>
       </w:pPr>
       <w:r>
-        <w:t xml:space="preserve">Proje ayrıcalıkları olarak adlandırılan bu kavram, projedeki aksiyonları temsil etmektedir. Bu aksiyonlar bir fonksiyonu temsil etmektedir ve fonksiyonu çalıştıracak kullanıcı ilgili ayrıcalığa sahip olmalıdır. </w:t>
-      </w:r>
-      <w:r>
-        <w:t>Proje aksiyonlarının temsil ettiği fonksiyonlar ise aslında proje senaryolarında aksiyon adı ile belirtilecektir.</w:t>
+        <w:t>Proje ayrıcalıkları olarak adlandırılan bu kavram, projedeki aksiyonları temsil etmektedir. Bu aksiyonlar bir fonksiyonu temsil etmektedir ve fonksiyonu çalıştıracak kullanıcı ilgili ayrıcalığa sahip olmalıdır. Proje aksiyonlarının temsil ettiği fonksiyonlar ise aslında proje senaryolarında aksiyon adı ile belirtilecektir.</w:t>
       </w:r>
     </w:p>
     <w:p/>
@@ -10829,7 +11013,7 @@
         </w:numPr>
       </w:pPr>
       <w:r>
-        <w:t>Ayrıcalık numarası: 1.</w:t>
+        <w:t>Ayrıcalık numarası yoktur.</w:t>
       </w:r>
     </w:p>
     <w:p>
@@ -10928,46 +11112,31 @@
         </w:numPr>
       </w:pPr>
       <w:r>
-        <w:t xml:space="preserve">Senaryo adı: </w:t>
-      </w:r>
-      <w:r>
-        <w:t>Giriş Yapma</w:t>
-      </w:r>
-    </w:p>
-    <w:p>
-      <w:pPr>
-        <w:pStyle w:val="ListeParagraf"/>
-        <w:numPr>
-          <w:ilvl w:val="0"/>
-          <w:numId w:val="8"/>
-        </w:numPr>
-      </w:pPr>
-      <w:r>
-        <w:t>Ayrıcalık numarası:</w:t>
-      </w:r>
-      <w:r>
-        <w:t xml:space="preserve"> 2</w:t>
-      </w:r>
-      <w:r>
-        <w:t>.</w:t>
-      </w:r>
-    </w:p>
-    <w:p>
-      <w:pPr>
-        <w:pStyle w:val="ListeParagraf"/>
-        <w:numPr>
-          <w:ilvl w:val="0"/>
-          <w:numId w:val="8"/>
-        </w:numPr>
-      </w:pPr>
-      <w:r>
-        <w:t xml:space="preserve">Kullanıcı </w:t>
-      </w:r>
-      <w:r>
-        <w:t>Giriş Yapma</w:t>
-      </w:r>
-      <w:r>
-        <w:t xml:space="preserve"> senaryosunu kullanır.</w:t>
+        <w:t>Senaryo adı: Giriş Yapma</w:t>
+      </w:r>
+    </w:p>
+    <w:p>
+      <w:pPr>
+        <w:pStyle w:val="ListeParagraf"/>
+        <w:numPr>
+          <w:ilvl w:val="0"/>
+          <w:numId w:val="8"/>
+        </w:numPr>
+      </w:pPr>
+      <w:r>
+        <w:t>Ayrıcalık numarası yoktur.</w:t>
+      </w:r>
+    </w:p>
+    <w:p>
+      <w:pPr>
+        <w:pStyle w:val="ListeParagraf"/>
+        <w:numPr>
+          <w:ilvl w:val="0"/>
+          <w:numId w:val="8"/>
+        </w:numPr>
+      </w:pPr>
+      <w:r>
+        <w:t>Kullanıcı Giriş Yapma senaryosunu kullanır.</w:t>
       </w:r>
     </w:p>
     <w:p>
@@ -11087,10 +11256,7 @@
       </w:r>
       <w:proofErr w:type="spellEnd"/>
       <w:r>
-        <w:t xml:space="preserve"> olarak tutulur.</w:t>
-      </w:r>
-      <w:r>
-        <w:t xml:space="preserve"> </w:t>
+        <w:t xml:space="preserve"> olarak tutulur. </w:t>
       </w:r>
     </w:p>
     <w:p>
@@ -11127,46 +11293,31 @@
         </w:numPr>
       </w:pPr>
       <w:r>
-        <w:t xml:space="preserve">Senaryo adı: </w:t>
-      </w:r>
-      <w:r>
-        <w:t>İşletme Oluşturma</w:t>
-      </w:r>
-    </w:p>
-    <w:p>
-      <w:pPr>
-        <w:pStyle w:val="ListeParagraf"/>
-        <w:numPr>
-          <w:ilvl w:val="0"/>
-          <w:numId w:val="8"/>
-        </w:numPr>
-      </w:pPr>
-      <w:r>
-        <w:t>Ayrıcalık numarası:</w:t>
-      </w:r>
-      <w:r>
-        <w:t xml:space="preserve"> 3</w:t>
-      </w:r>
-      <w:r>
-        <w:t>.</w:t>
-      </w:r>
-    </w:p>
-    <w:p>
-      <w:pPr>
-        <w:pStyle w:val="ListeParagraf"/>
-        <w:numPr>
-          <w:ilvl w:val="0"/>
-          <w:numId w:val="8"/>
-        </w:numPr>
-      </w:pPr>
-      <w:r>
-        <w:t xml:space="preserve">Kullanıcı </w:t>
-      </w:r>
-      <w:r>
-        <w:t xml:space="preserve">İşletme Oluşturma </w:t>
-      </w:r>
-      <w:r>
-        <w:t>senaryosunu kullanır.</w:t>
+        <w:t>Senaryo adı: İşletme Oluşturma</w:t>
+      </w:r>
+    </w:p>
+    <w:p>
+      <w:pPr>
+        <w:pStyle w:val="ListeParagraf"/>
+        <w:numPr>
+          <w:ilvl w:val="0"/>
+          <w:numId w:val="8"/>
+        </w:numPr>
+      </w:pPr>
+      <w:r>
+        <w:t>Ayrıcalık numarası yoktur.</w:t>
+      </w:r>
+    </w:p>
+    <w:p>
+      <w:pPr>
+        <w:pStyle w:val="ListeParagraf"/>
+        <w:numPr>
+          <w:ilvl w:val="0"/>
+          <w:numId w:val="8"/>
+        </w:numPr>
+      </w:pPr>
+      <w:r>
+        <w:t>Kullanıcı İşletme Oluşturma senaryosunu kullanır.</w:t>
       </w:r>
     </w:p>
     <w:p>
@@ -11234,6 +11385,27 @@
     </w:p>
     <w:p>
       <w:pPr>
+        <w:rPr>
+          <w:b/>
+        </w:rPr>
+      </w:pPr>
+    </w:p>
+    <w:p>
+      <w:pPr>
+        <w:rPr>
+          <w:b/>
+        </w:rPr>
+      </w:pPr>
+    </w:p>
+    <w:p>
+      <w:pPr>
+        <w:rPr>
+          <w:b/>
+        </w:rPr>
+      </w:pPr>
+    </w:p>
+    <w:p>
+      <w:pPr>
         <w:pStyle w:val="ListeParagraf"/>
         <w:numPr>
           <w:ilvl w:val="0"/>
@@ -11247,73 +11419,44 @@
         <w:rPr>
           <w:b/>
         </w:rPr>
-        <w:t>İşletme Faaliyetini Durdurma</w:t>
-      </w:r>
-      <w:r>
-        <w:rPr>
-          <w:b/>
-        </w:rPr>
-        <w:t>, Faal Hale Getirme</w:t>
-      </w:r>
-    </w:p>
-    <w:p>
-      <w:pPr>
-        <w:pStyle w:val="ListeParagraf"/>
-        <w:numPr>
-          <w:ilvl w:val="0"/>
-          <w:numId w:val="8"/>
-        </w:numPr>
-      </w:pPr>
-      <w:r>
-        <w:t xml:space="preserve">Senaryo adı: </w:t>
-      </w:r>
-      <w:r>
-        <w:t>İşletme Faaliyetini Durdurma</w:t>
-      </w:r>
-      <w:r>
-        <w:t>, Faal Hale Getirme</w:t>
-      </w:r>
-    </w:p>
-    <w:p>
-      <w:pPr>
-        <w:pStyle w:val="ListeParagraf"/>
-        <w:numPr>
-          <w:ilvl w:val="0"/>
-          <w:numId w:val="8"/>
-        </w:numPr>
-      </w:pPr>
-      <w:r>
-        <w:t>Ayrıcalık numarası:</w:t>
-      </w:r>
-      <w:r>
-        <w:t xml:space="preserve"> 4</w:t>
-      </w:r>
-      <w:r>
-        <w:t>.</w:t>
-      </w:r>
-    </w:p>
-    <w:p>
-      <w:pPr>
-        <w:pStyle w:val="ListeParagraf"/>
-        <w:numPr>
-          <w:ilvl w:val="0"/>
-          <w:numId w:val="8"/>
-        </w:numPr>
-      </w:pPr>
-      <w:r>
-        <w:t xml:space="preserve">Kullanıcı </w:t>
-      </w:r>
-      <w:r>
-        <w:t>İşletme Faaliyetini Durdurma</w:t>
-      </w:r>
-      <w:r>
-        <w:t>, Faal Hale Getirme</w:t>
-      </w:r>
-      <w:r>
-        <w:t xml:space="preserve"> </w:t>
-      </w:r>
-      <w:r>
-        <w:t>senaryosunu kullanır.</w:t>
+        <w:lastRenderedPageBreak/>
+        <w:t>İşletme Faaliyetini Durdurma, Faal Hale Getirme</w:t>
+      </w:r>
+    </w:p>
+    <w:p>
+      <w:pPr>
+        <w:pStyle w:val="ListeParagraf"/>
+        <w:numPr>
+          <w:ilvl w:val="0"/>
+          <w:numId w:val="8"/>
+        </w:numPr>
+      </w:pPr>
+      <w:r>
+        <w:t>Senaryo adı: İşletme Faaliyetini Durdurma, Faal Hale Getirme</w:t>
+      </w:r>
+    </w:p>
+    <w:p>
+      <w:pPr>
+        <w:pStyle w:val="ListeParagraf"/>
+        <w:numPr>
+          <w:ilvl w:val="0"/>
+          <w:numId w:val="8"/>
+        </w:numPr>
+      </w:pPr>
+      <w:r>
+        <w:t>Ayrıcalık numarası: 4.</w:t>
+      </w:r>
+    </w:p>
+    <w:p>
+      <w:pPr>
+        <w:pStyle w:val="ListeParagraf"/>
+        <w:numPr>
+          <w:ilvl w:val="0"/>
+          <w:numId w:val="8"/>
+        </w:numPr>
+      </w:pPr>
+      <w:r>
+        <w:t>Kullanıcı İşletme Faaliyetini Durdurma, Faal Hale Getirme senaryosunu kullanır.</w:t>
       </w:r>
     </w:p>
     <w:p>
@@ -11351,13 +11494,6 @@
       <w:r>
         <w:t>Eğer işletme faal halde ise faaliyet durdurulur, değilse faal hale getirilir.</w:t>
       </w:r>
-    </w:p>
-    <w:p>
-      <w:pPr>
-        <w:rPr>
-          <w:b/>
-        </w:rPr>
-      </w:pPr>
     </w:p>
     <w:p>
       <w:pPr>
@@ -11595,10 +11731,7 @@
         <w:ind w:left="2136"/>
       </w:pPr>
       <w:r>
-        <w:t xml:space="preserve">Senaryo adı: </w:t>
-      </w:r>
-      <w:r>
-        <w:t>Ürün Oluşturma</w:t>
+        <w:t>Senaryo adı: Ürün Oluşturma</w:t>
       </w:r>
     </w:p>
     <w:p>
@@ -11611,13 +11744,7 @@
         <w:ind w:left="2136"/>
       </w:pPr>
       <w:r>
-        <w:t>Ayrıcalık numarası:</w:t>
-      </w:r>
-      <w:r>
-        <w:t xml:space="preserve"> 5</w:t>
-      </w:r>
-      <w:r>
-        <w:t>.</w:t>
+        <w:t>Ayrıcalık numarası: 5.</w:t>
       </w:r>
     </w:p>
     <w:p>
@@ -11630,13 +11757,7 @@
         <w:ind w:left="2136"/>
       </w:pPr>
       <w:r>
-        <w:t xml:space="preserve">Kullanıcı </w:t>
-      </w:r>
-      <w:r>
-        <w:t xml:space="preserve">Ürün Oluşturma </w:t>
-      </w:r>
-      <w:r>
-        <w:t>senaryosunu kullanır.</w:t>
+        <w:t>Kullanıcı Ürün Oluşturma senaryosunu kullanır.</w:t>
       </w:r>
     </w:p>
     <w:p>
@@ -11747,10 +11868,7 @@
         <w:ind w:left="2136"/>
       </w:pPr>
       <w:r>
-        <w:t xml:space="preserve">Senaryo adı: </w:t>
-      </w:r>
-      <w:r>
-        <w:t>Ürün Silme</w:t>
+        <w:t>Senaryo adı: Ürün Silme</w:t>
       </w:r>
     </w:p>
     <w:p>
@@ -11763,13 +11881,7 @@
         <w:ind w:left="2136"/>
       </w:pPr>
       <w:r>
-        <w:t>Ayrıcalık numarası:</w:t>
-      </w:r>
-      <w:r>
-        <w:t xml:space="preserve"> 6</w:t>
-      </w:r>
-      <w:r>
-        <w:t>.</w:t>
+        <w:t>Ayrıcalık numarası: 6.</w:t>
       </w:r>
     </w:p>
     <w:p>
@@ -11782,13 +11894,7 @@
         <w:ind w:left="2136"/>
       </w:pPr>
       <w:r>
-        <w:t xml:space="preserve">Kullanıcı </w:t>
-      </w:r>
-      <w:r>
-        <w:t xml:space="preserve">Ürün Silme </w:t>
-      </w:r>
-      <w:r>
-        <w:t>senaryosunu kullanır.</w:t>
+        <w:t>Kullanıcı Ürün Silme senaryosunu kullanır.</w:t>
       </w:r>
     </w:p>
     <w:p>
@@ -11835,10 +11941,7 @@
         <w:ind w:left="2136"/>
       </w:pPr>
       <w:r>
-        <w:t>Kullanıcı silmek istediğine eminse ve ürün silme işlemi</w:t>
-      </w:r>
-      <w:r>
-        <w:t>ne engel bir durum yoksa ürün silinir.</w:t>
+        <w:t>Kullanıcı silmek istediğine eminse ve ürün silme işlemine engel bir durum yoksa ürün silinir.</w:t>
       </w:r>
     </w:p>
     <w:p>
@@ -11907,10 +12010,7 @@
         <w:ind w:left="2844"/>
       </w:pPr>
       <w:r>
-        <w:t xml:space="preserve">Senaryo adı: </w:t>
-      </w:r>
-      <w:r>
-        <w:t>Ürüne Özellik Ekleme</w:t>
+        <w:t>Senaryo adı: Ürüne Özellik Ekleme</w:t>
       </w:r>
     </w:p>
     <w:p>
@@ -11923,13 +12023,7 @@
         <w:ind w:left="2844"/>
       </w:pPr>
       <w:r>
-        <w:t>Ayrıcalık numarası:</w:t>
-      </w:r>
-      <w:r>
-        <w:t xml:space="preserve"> 7</w:t>
-      </w:r>
-      <w:r>
-        <w:t>.</w:t>
+        <w:t>Ayrıcalık numarası: 7.</w:t>
       </w:r>
     </w:p>
     <w:p>
@@ -11942,13 +12036,7 @@
         <w:ind w:left="2844"/>
       </w:pPr>
       <w:r>
-        <w:t xml:space="preserve">Kullanıcı </w:t>
-      </w:r>
-      <w:r>
-        <w:t>Ürüne Özellik Ekleme</w:t>
-      </w:r>
-      <w:r>
-        <w:t xml:space="preserve"> senaryosunu kullanır.</w:t>
+        <w:t>Kullanıcı Ürüne Özellik Ekleme senaryosunu kullanır.</w:t>
       </w:r>
     </w:p>
     <w:p>
@@ -12025,10 +12113,7 @@
         <w:ind w:left="2844"/>
       </w:pPr>
       <w:r>
-        <w:t xml:space="preserve">Senaryo adı: </w:t>
-      </w:r>
-      <w:r>
-        <w:t>Üründen Özellik Silme</w:t>
+        <w:t>Senaryo adı: Üründen Özellik Silme</w:t>
       </w:r>
     </w:p>
     <w:p>
@@ -12041,13 +12126,7 @@
         <w:ind w:left="2844"/>
       </w:pPr>
       <w:r>
-        <w:t xml:space="preserve">Ayrıcalık numarası: </w:t>
-      </w:r>
-      <w:r>
-        <w:t>8</w:t>
-      </w:r>
-      <w:r>
-        <w:t>.</w:t>
+        <w:t>Ayrıcalık numarası: 8.</w:t>
       </w:r>
     </w:p>
     <w:p>
@@ -12060,13 +12139,7 @@
         <w:ind w:left="2844"/>
       </w:pPr>
       <w:r>
-        <w:t xml:space="preserve">Kullanıcı </w:t>
-      </w:r>
-      <w:r>
-        <w:t xml:space="preserve">Üründen Özellik Silme </w:t>
-      </w:r>
-      <w:r>
-        <w:t>senaryosunu kullanır.</w:t>
+        <w:t>Kullanıcı Üründen Özellik Silme senaryosunu kullanır.</w:t>
       </w:r>
     </w:p>
     <w:p>
@@ -12092,6 +12165,7 @@
         <w:ind w:left="2844"/>
       </w:pPr>
       <w:r>
+        <w:lastRenderedPageBreak/>
         <w:t>Kullanıcı silmek istediği özelliği silmek için ilgili aksiyonu tetikler.</w:t>
       </w:r>
     </w:p>
@@ -12144,7 +12218,6 @@
         <w:rPr>
           <w:b/>
         </w:rPr>
-        <w:lastRenderedPageBreak/>
         <w:t>Üründeki Özelliği Değiştirme</w:t>
       </w:r>
     </w:p>
@@ -12158,10 +12231,7 @@
         <w:ind w:left="2844"/>
       </w:pPr>
       <w:r>
-        <w:t xml:space="preserve">Senaryo adı: </w:t>
-      </w:r>
-      <w:r>
-        <w:t>Üründeki Özelliği Değiştirme</w:t>
+        <w:t>Senaryo adı: Üründeki Özelliği Değiştirme</w:t>
       </w:r>
     </w:p>
     <w:p>
@@ -12174,13 +12244,7 @@
         <w:ind w:left="2844"/>
       </w:pPr>
       <w:r>
-        <w:t xml:space="preserve">Ayrıcalık numarası: </w:t>
-      </w:r>
-      <w:r>
-        <w:t>9</w:t>
-      </w:r>
-      <w:r>
-        <w:t>.</w:t>
+        <w:t>Ayrıcalık numarası: 9.</w:t>
       </w:r>
     </w:p>
     <w:p>
@@ -12193,13 +12257,7 @@
         <w:ind w:left="2844"/>
       </w:pPr>
       <w:r>
-        <w:t xml:space="preserve">Kullanıcı </w:t>
-      </w:r>
-      <w:r>
-        <w:t xml:space="preserve">Üründeki Özelliği Değiştirme </w:t>
-      </w:r>
-      <w:r>
-        <w:t>senaryosunu kullanır.</w:t>
+        <w:t>Kullanıcı Üründeki Özelliği Değiştirme senaryosunu kullanır.</w:t>
       </w:r>
     </w:p>
     <w:p>
@@ -12340,10 +12398,7 @@
       </w:r>
       <w:proofErr w:type="spellEnd"/>
       <w:r>
-        <w:t xml:space="preserve"> </w:t>
-      </w:r>
-      <w:r>
-        <w:t>olacağı</w:t>
+        <w:t xml:space="preserve"> olacağı</w:t>
       </w:r>
     </w:p>
     <w:p>
@@ -12524,13 +12579,7 @@
         <w:ind w:left="2844"/>
       </w:pPr>
       <w:r>
-        <w:t xml:space="preserve">Kullanıcı </w:t>
-      </w:r>
-      <w:r>
-        <w:t xml:space="preserve">Ürün Arama </w:t>
-      </w:r>
-      <w:r>
-        <w:t>senaryosunu kullanır.</w:t>
+        <w:t>Kullanıcı Ürün Arama senaryosunu kullanır.</w:t>
       </w:r>
     </w:p>
     <w:p>
@@ -12543,10 +12592,7 @@
         <w:ind w:left="2844"/>
       </w:pPr>
       <w:r>
-        <w:t xml:space="preserve">Kullanıcı ürün arama için </w:t>
-      </w:r>
-      <w:r>
-        <w:t>bu aksiyonu bazı parametrelerle desteklemek zorundadır. Bunlar:</w:t>
+        <w:t>Kullanıcı ürün arama için bu aksiyonu bazı parametrelerle desteklemek zorundadır. Bunlar:</w:t>
       </w:r>
     </w:p>
     <w:p>
@@ -12584,18 +12630,8 @@
       <w:r>
         <w:t>Sıralama özelliği</w:t>
       </w:r>
-    </w:p>
-    <w:p>
-      <w:pPr>
-        <w:pStyle w:val="ListeParagraf"/>
-        <w:numPr>
-          <w:ilvl w:val="4"/>
-          <w:numId w:val="8"/>
-        </w:numPr>
-      </w:pPr>
-      <w:r>
-        <w:t>Sıralama sırası</w:t>
-      </w:r>
+      <w:bookmarkStart w:id="0" w:name="_GoBack"/>
+      <w:bookmarkEnd w:id="0"/>
     </w:p>
     <w:p>
       <w:pPr>
@@ -12696,13 +12732,7 @@
         <w:ind w:left="2136"/>
       </w:pPr>
       <w:r>
-        <w:t xml:space="preserve">Kullanıcı </w:t>
-      </w:r>
-      <w:r>
-        <w:t xml:space="preserve">Kategori Oluşturma </w:t>
-      </w:r>
-      <w:r>
-        <w:t>senaryosunu kullanır.</w:t>
+        <w:t>Kullanıcı Kategori Oluşturma senaryosunu kullanır.</w:t>
       </w:r>
     </w:p>
     <w:p>
@@ -12741,10 +12771,7 @@
         <w:ind w:left="2136"/>
       </w:pPr>
       <w:r>
-        <w:t>Her kategorinin bir üst kategorisi olabilir.</w:t>
-      </w:r>
-      <w:r>
-        <w:t xml:space="preserve"> Yani hiyerarşik bir düzen içerisindedir.</w:t>
+        <w:t>Her kategorinin bir üst kategorisi olabilir. Yani hiyerarşik bir düzen içerisindedir.</w:t>
       </w:r>
     </w:p>
     <w:p>
@@ -12757,6 +12784,7 @@
         <w:ind w:left="2136"/>
       </w:pPr>
       <w:r>
+        <w:lastRenderedPageBreak/>
         <w:t>Kategori oluşturmada herhangi bir sorun yoksa kategori oluşturulur.</w:t>
       </w:r>
     </w:p>
@@ -12796,7 +12824,6 @@
         <w:rPr>
           <w:b/>
         </w:rPr>
-        <w:lastRenderedPageBreak/>
         <w:t>Kategori Silme</w:t>
       </w:r>
     </w:p>
@@ -12810,10 +12837,7 @@
         <w:ind w:left="2136"/>
       </w:pPr>
       <w:r>
-        <w:t xml:space="preserve">Senaryo adı: </w:t>
-      </w:r>
-      <w:r>
-        <w:t>Kategori Silme</w:t>
+        <w:t>Senaryo adı: Kategori Silme</w:t>
       </w:r>
     </w:p>
     <w:p>
@@ -12826,13 +12850,7 @@
         <w:ind w:left="2136"/>
       </w:pPr>
       <w:r>
-        <w:t xml:space="preserve">Ayrıcalık numarası: </w:t>
-      </w:r>
-      <w:r>
-        <w:t>13</w:t>
-      </w:r>
-      <w:r>
-        <w:t>.</w:t>
+        <w:t>Ayrıcalık numarası: 13.</w:t>
       </w:r>
     </w:p>
     <w:p>
@@ -12845,13 +12863,7 @@
         <w:ind w:left="2136"/>
       </w:pPr>
       <w:r>
-        <w:t xml:space="preserve">Kullanıcı </w:t>
-      </w:r>
-      <w:r>
-        <w:t xml:space="preserve">Kategori Silme </w:t>
-      </w:r>
-      <w:r>
-        <w:t>senaryosunu kullanır.</w:t>
+        <w:t>Kullanıcı Kategori Silme senaryosunu kullanır.</w:t>
       </w:r>
     </w:p>
     <w:p>
@@ -12960,10 +12972,7 @@
         <w:ind w:left="2136"/>
       </w:pPr>
       <w:r>
-        <w:t xml:space="preserve">Senaryo adı: </w:t>
-      </w:r>
-      <w:r>
-        <w:t>Kategori Düzenleme</w:t>
+        <w:t>Senaryo adı: Kategori Düzenleme</w:t>
       </w:r>
     </w:p>
     <w:p>
@@ -12976,13 +12985,7 @@
         <w:ind w:left="2136"/>
       </w:pPr>
       <w:r>
-        <w:t xml:space="preserve">Ayrıcalık numarası: </w:t>
-      </w:r>
-      <w:r>
-        <w:t>14</w:t>
-      </w:r>
-      <w:r>
-        <w:t>.</w:t>
+        <w:t>Ayrıcalık numarası: 14.</w:t>
       </w:r>
     </w:p>
     <w:p>
@@ -12995,13 +12998,7 @@
         <w:ind w:left="2136"/>
       </w:pPr>
       <w:r>
-        <w:t xml:space="preserve">Kullanıcı </w:t>
-      </w:r>
-      <w:r>
-        <w:t xml:space="preserve">Kategori Düzenleme </w:t>
-      </w:r>
-      <w:r>
-        <w:t>senaryosunu kullanır.</w:t>
+        <w:t>Kullanıcı Kategori Düzenleme senaryosunu kullanır.</w:t>
       </w:r>
     </w:p>
     <w:p>
@@ -13256,10 +13253,7 @@
         <w:ind w:left="2136"/>
       </w:pPr>
       <w:r>
-        <w:t xml:space="preserve">Kullanıcı </w:t>
-      </w:r>
-      <w:r>
-        <w:t>siparişi kaydeder ve özel üretilen sipariş numarası alır.</w:t>
+        <w:t>Kullanıcı siparişi kaydeder ve özel üretilen sipariş numarası alır.</w:t>
       </w:r>
     </w:p>
     <w:p>
@@ -13272,10 +13266,7 @@
         <w:ind w:left="2136"/>
       </w:pPr>
       <w:r>
-        <w:t xml:space="preserve">Kullanıcı sipariş kaydederken müşteri </w:t>
-      </w:r>
-      <w:r>
-        <w:t>seçebilir.</w:t>
+        <w:t>Kullanıcı sipariş kaydederken müşteri seçebilir.</w:t>
       </w:r>
     </w:p>
     <w:p>
@@ -13331,13 +13322,7 @@
         <w:rPr>
           <w:b/>
         </w:rPr>
-        <w:t xml:space="preserve">Siparişi </w:t>
-      </w:r>
-      <w:r>
-        <w:rPr>
-          <w:b/>
-        </w:rPr>
-        <w:t xml:space="preserve">Aktif veya </w:t>
+        <w:t xml:space="preserve">Siparişi Aktif veya </w:t>
       </w:r>
       <w:proofErr w:type="spellStart"/>
       <w:r>
@@ -13364,10 +13349,7 @@
         <w:ind w:left="2844"/>
       </w:pPr>
       <w:r>
-        <w:t xml:space="preserve">Senaryo adı: Siparişi </w:t>
-      </w:r>
-      <w:r>
-        <w:t xml:space="preserve">Aktif veya </w:t>
+        <w:t xml:space="preserve">Senaryo adı: Siparişi Aktif veya </w:t>
       </w:r>
       <w:proofErr w:type="spellStart"/>
       <w:r>
@@ -13401,10 +13383,8 @@
         <w:ind w:left="2844"/>
       </w:pPr>
       <w:r>
-        <w:t xml:space="preserve">Kullanıcı </w:t>
-      </w:r>
-      <w:r>
-        <w:t xml:space="preserve">Siparişi Aktif veya </w:t>
+        <w:lastRenderedPageBreak/>
+        <w:t xml:space="preserve">Kullanıcı Siparişi Aktif veya </w:t>
       </w:r>
       <w:proofErr w:type="spellStart"/>
       <w:r>
@@ -13412,10 +13392,7 @@
       </w:r>
       <w:proofErr w:type="spellEnd"/>
       <w:r>
-        <w:t xml:space="preserve"> Etme </w:t>
-      </w:r>
-      <w:r>
-        <w:t>senaryosunu kullanır.</w:t>
+        <w:t xml:space="preserve"> Etme senaryosunu kullanır.</w:t>
       </w:r>
     </w:p>
     <w:p>
@@ -13515,7 +13492,6 @@
         <w:rPr>
           <w:b/>
         </w:rPr>
-        <w:lastRenderedPageBreak/>
         <w:t>Siparişi Silme</w:t>
       </w:r>
     </w:p>
@@ -13568,10 +13544,7 @@
         <w:ind w:left="2844"/>
       </w:pPr>
       <w:r>
-        <w:t>Kullanıcı silmek istediği sipariş için silme aksiyonuna girer.</w:t>
-      </w:r>
-      <w:r>
-        <w:t xml:space="preserve"> </w:t>
+        <w:t xml:space="preserve">Kullanıcı silmek istediği sipariş için silme aksiyonuna girer. </w:t>
       </w:r>
     </w:p>
     <w:p>
@@ -13584,10 +13557,7 @@
         <w:ind w:left="2844"/>
       </w:pPr>
       <w:r>
-        <w:t>Kullanıcı</w:t>
-      </w:r>
-      <w:r>
-        <w:t>ya silmek istediğine emin olup olmadığı sorulur.</w:t>
+        <w:t>Kullanıcıya silmek istediğine emin olup olmadığı sorulur.</w:t>
       </w:r>
     </w:p>
     <w:p>
@@ -13883,10 +13853,7 @@
         <w:ind w:left="2844"/>
       </w:pPr>
       <w:r>
-        <w:t xml:space="preserve">Senaryo adı: Sipariş </w:t>
-      </w:r>
-      <w:r>
-        <w:t>Düzenleme</w:t>
+        <w:t>Senaryo adı: Sipariş Düzenleme</w:t>
       </w:r>
     </w:p>
     <w:p>
@@ -13899,13 +13866,7 @@
         <w:ind w:left="2844"/>
       </w:pPr>
       <w:r>
-        <w:t xml:space="preserve">Ayrıcalık numarası: </w:t>
-      </w:r>
-      <w:r>
-        <w:t>21</w:t>
-      </w:r>
-      <w:r>
-        <w:t>.</w:t>
+        <w:t>Ayrıcalık numarası: 21.</w:t>
       </w:r>
     </w:p>
     <w:p>
@@ -13918,13 +13879,7 @@
         <w:ind w:left="2844"/>
       </w:pPr>
       <w:r>
-        <w:t xml:space="preserve">Kullanıcı Sipariş </w:t>
-      </w:r>
-      <w:r>
-        <w:t>Düzenleme</w:t>
-      </w:r>
-      <w:r>
-        <w:t xml:space="preserve"> senaryosunu kullanır.</w:t>
+        <w:t>Kullanıcı Sipariş Düzenleme senaryosunu kullanır.</w:t>
       </w:r>
     </w:p>
     <w:p>
@@ -14068,10 +14023,7 @@
         <w:ind w:left="2844"/>
       </w:pPr>
       <w:r>
-        <w:t xml:space="preserve">Senaryo adı: </w:t>
-      </w:r>
-      <w:r>
-        <w:t>Tüm Siparişleri Görüntüleme</w:t>
+        <w:t>Senaryo adı: Tüm Siparişleri Görüntüleme</w:t>
       </w:r>
     </w:p>
     <w:p>
@@ -14084,13 +14036,7 @@
         <w:ind w:left="2844"/>
       </w:pPr>
       <w:r>
-        <w:t xml:space="preserve">Ayrıcalık numarası: </w:t>
-      </w:r>
-      <w:r>
-        <w:t>22</w:t>
-      </w:r>
-      <w:r>
-        <w:t>.</w:t>
+        <w:t>Ayrıcalık numarası: 22.</w:t>
       </w:r>
     </w:p>
     <w:p>
@@ -14103,13 +14049,7 @@
         <w:ind w:left="2844"/>
       </w:pPr>
       <w:r>
-        <w:t xml:space="preserve">Kullanıcı </w:t>
-      </w:r>
-      <w:r>
-        <w:t xml:space="preserve">Tüm Siparişleri Görüntüleme </w:t>
-      </w:r>
-      <w:r>
-        <w:t>senaryosunu kullanır.</w:t>
+        <w:t>Kullanıcı Tüm Siparişleri Görüntüleme senaryosunu kullanır.</w:t>
       </w:r>
     </w:p>
     <w:p>
@@ -14160,10 +14100,7 @@
         <w:ind w:left="2844"/>
       </w:pPr>
       <w:r>
-        <w:t xml:space="preserve">Senaryo adı: Sipariş </w:t>
-      </w:r>
-      <w:r>
-        <w:t>Arama</w:t>
+        <w:t>Senaryo adı: Sipariş Arama</w:t>
       </w:r>
     </w:p>
     <w:p>
@@ -14176,13 +14113,8 @@
         <w:ind w:left="2844"/>
       </w:pPr>
       <w:r>
-        <w:t xml:space="preserve">Ayrıcalık numarası: </w:t>
-      </w:r>
-      <w:r>
-        <w:t>23</w:t>
-      </w:r>
-      <w:r>
-        <w:t>.</w:t>
+        <w:lastRenderedPageBreak/>
+        <w:t>Ayrıcalık numarası: 23.</w:t>
       </w:r>
     </w:p>
     <w:p>
@@ -14195,13 +14127,7 @@
         <w:ind w:left="2844"/>
       </w:pPr>
       <w:r>
-        <w:t xml:space="preserve">Kullanıcı Sipariş </w:t>
-      </w:r>
-      <w:r>
-        <w:t xml:space="preserve">Arama </w:t>
-      </w:r>
-      <w:r>
-        <w:t>senaryosunu kullanır.</w:t>
+        <w:t>Kullanıcı Sipariş Arama senaryosunu kullanır.</w:t>
       </w:r>
     </w:p>
     <w:p>
@@ -14246,7 +14172,6 @@
         <w:rPr>
           <w:b/>
         </w:rPr>
-        <w:lastRenderedPageBreak/>
         <w:t>Sipariş Onaylama</w:t>
       </w:r>
     </w:p>
@@ -14706,13 +14631,7 @@
         <w:rPr>
           <w:b/>
         </w:rPr>
-        <w:t xml:space="preserve"> rolünde görevlendiremez. Yalnızca işletme yeni oluşturulduğunda bu işlem gerçekleştirilir.</w:t>
-      </w:r>
-      <w:r>
-        <w:rPr>
-          <w:b/>
-        </w:rPr>
-        <w:t xml:space="preserve"> </w:t>
+        <w:t xml:space="preserve"> rolünde görevlendiremez. Yalnızca işletme yeni oluşturulduğunda bu işlem gerçekleştirilir. </w:t>
       </w:r>
     </w:p>
     <w:p>
@@ -14750,10 +14669,7 @@
         <w:ind w:left="2844"/>
       </w:pPr>
       <w:r>
-        <w:t xml:space="preserve">Senaryo adı: </w:t>
-      </w:r>
-      <w:r>
-        <w:t>Rolden Kullanıcı Silme</w:t>
+        <w:t>Senaryo adı: Rolden Kullanıcı Silme</w:t>
       </w:r>
     </w:p>
     <w:p>
@@ -14766,13 +14682,7 @@
         <w:ind w:left="2844"/>
       </w:pPr>
       <w:r>
-        <w:t>Ayrıcalık numarası: 2</w:t>
-      </w:r>
-      <w:r>
-        <w:t>8</w:t>
-      </w:r>
-      <w:r>
-        <w:t>.</w:t>
+        <w:t>Ayrıcalık numarası: 28.</w:t>
       </w:r>
     </w:p>
     <w:p>
@@ -14785,13 +14695,7 @@
         <w:ind w:left="2844"/>
       </w:pPr>
       <w:r>
-        <w:t xml:space="preserve">Kullanıcı </w:t>
-      </w:r>
-      <w:r>
-        <w:t xml:space="preserve">Rolden Kullanıcı Silme </w:t>
-      </w:r>
-      <w:r>
-        <w:t>senaryosunu kullanır.</w:t>
+        <w:t>Kullanıcı Rolden Kullanıcı Silme senaryosunu kullanır.</w:t>
       </w:r>
     </w:p>
     <w:p>
@@ -14920,13 +14824,8 @@
         <w:rPr>
           <w:b/>
         </w:rPr>
-        <w:t>Role Ayrıcalık Ekleme</w:t>
-      </w:r>
-      <w:r>
-        <w:rPr>
-          <w:b/>
-        </w:rPr>
-        <w:t xml:space="preserve"> ve Çıkarma</w:t>
+        <w:lastRenderedPageBreak/>
+        <w:t>Role Ayrıcalık Ekleme ve Çıkarma</w:t>
       </w:r>
     </w:p>
     <w:p>
@@ -14939,13 +14838,7 @@
         <w:ind w:left="2844"/>
       </w:pPr>
       <w:r>
-        <w:t xml:space="preserve">Senaryo adı: </w:t>
-      </w:r>
-      <w:r>
-        <w:t>Role Ayrıcalık Ekleme</w:t>
-      </w:r>
-      <w:r>
-        <w:t xml:space="preserve"> ve Çıkarma</w:t>
+        <w:t>Senaryo adı: Role Ayrıcalık Ekleme ve Çıkarma</w:t>
       </w:r>
     </w:p>
     <w:p>
@@ -14958,13 +14851,7 @@
         <w:ind w:left="2844"/>
       </w:pPr>
       <w:r>
-        <w:t>Ayrıcalık numarası: 2</w:t>
-      </w:r>
-      <w:r>
-        <w:t>9</w:t>
-      </w:r>
-      <w:r>
-        <w:t>.</w:t>
+        <w:t>Ayrıcalık numarası: 29.</w:t>
       </w:r>
     </w:p>
     <w:p>
@@ -14977,13 +14864,7 @@
         <w:ind w:left="2844"/>
       </w:pPr>
       <w:r>
-        <w:t xml:space="preserve">Kullanıcı </w:t>
-      </w:r>
-      <w:r>
-        <w:t xml:space="preserve">Role Ayrıcalık Ekleme </w:t>
-      </w:r>
-      <w:r>
-        <w:t>senaryosunu kullanır.</w:t>
+        <w:t>Kullanıcı Role Ayrıcalık Ekleme senaryosunu kullanır.</w:t>
       </w:r>
     </w:p>
     <w:p>
@@ -15009,13 +14890,7 @@
         <w:ind w:left="2844"/>
       </w:pPr>
       <w:r>
-        <w:t>Eklenecek ayrıcalıklar seçilir</w:t>
-      </w:r>
-      <w:r>
-        <w:t>, çıkartılacakların seçimi kaldırılır</w:t>
-      </w:r>
-      <w:r>
-        <w:t xml:space="preserve"> ve sisteme gönderilir.</w:t>
+        <w:t>Eklenecek ayrıcalıklar seçilir, çıkartılacakların seçimi kaldırılır ve sisteme gönderilir.</w:t>
       </w:r>
     </w:p>
     <w:p>
@@ -15046,7 +14921,6 @@
         <w:rPr>
           <w:b/>
         </w:rPr>
-        <w:lastRenderedPageBreak/>
         <w:t>Rolleri Görüntüleme</w:t>
       </w:r>
     </w:p>
@@ -15176,13 +15050,7 @@
         <w:ind w:left="2136"/>
       </w:pPr>
       <w:r>
-        <w:t xml:space="preserve">Bu fonksiyon bir </w:t>
-      </w:r>
-      <w:r>
-        <w:t xml:space="preserve">role kullanıcı </w:t>
-      </w:r>
-      <w:r>
-        <w:t>ekleme ve silme olarak geçerli kılınmıştır.</w:t>
+        <w:t>Bu fonksiyon bir role kullanıcı ekleme ve silme olarak geçerli kılınmıştır.</w:t>
       </w:r>
     </w:p>
     <w:p>
@@ -15220,13 +15088,7 @@
         <w:ind w:left="2136"/>
       </w:pPr>
       <w:r>
-        <w:t xml:space="preserve">Senaryo adı: </w:t>
-      </w:r>
-      <w:r>
-        <w:t>Kullanıcı</w:t>
-      </w:r>
-      <w:r>
-        <w:t xml:space="preserve"> Silme</w:t>
+        <w:t>Senaryo adı: Kullanıcı Silme</w:t>
       </w:r>
     </w:p>
     <w:p>
@@ -15239,13 +15101,7 @@
         <w:ind w:left="2136"/>
       </w:pPr>
       <w:r>
-        <w:t xml:space="preserve">Ayrıcalık numarası: </w:t>
-      </w:r>
-      <w:r>
-        <w:t>33</w:t>
-      </w:r>
-      <w:r>
-        <w:t>.</w:t>
+        <w:t>Ayrıcalık numarası: 33.</w:t>
       </w:r>
     </w:p>
     <w:p>
@@ -15258,19 +15114,7 @@
         <w:ind w:left="2136"/>
       </w:pPr>
       <w:r>
-        <w:t>Kullanıcı</w:t>
-      </w:r>
-      <w:r>
-        <w:t>,</w:t>
-      </w:r>
-      <w:r>
-        <w:t xml:space="preserve"> </w:t>
-      </w:r>
-      <w:r>
-        <w:t xml:space="preserve">Kullanıcı </w:t>
-      </w:r>
-      <w:r>
-        <w:t>Silme senaryosunu kullanır.</w:t>
+        <w:t>Kullanıcı, Kullanıcı Silme senaryosunu kullanır.</w:t>
       </w:r>
     </w:p>
     <w:p>
@@ -15283,13 +15127,7 @@
         <w:ind w:left="2136"/>
       </w:pPr>
       <w:r>
-        <w:t xml:space="preserve">Bu fonksiyon </w:t>
-      </w:r>
-      <w:r>
-        <w:t xml:space="preserve">bir role kullanıcı ekleme </w:t>
-      </w:r>
-      <w:r>
-        <w:t>ve silme olarak geçerli kılınmıştır.</w:t>
+        <w:t>Bu fonksiyon bir role kullanıcı ekleme ve silme olarak geçerli kılınmıştır.</w:t>
       </w:r>
     </w:p>
     <w:p>
@@ -15590,10 +15428,7 @@
         <w:ind w:left="2844"/>
       </w:pPr>
       <w:r>
-        <w:t xml:space="preserve">Senaryo adı: </w:t>
-      </w:r>
-      <w:r>
-        <w:t>Kullanıcı Arama</w:t>
+        <w:t>Senaryo adı: Kullanıcı Arama</w:t>
       </w:r>
     </w:p>
     <w:p>
@@ -15606,13 +15441,7 @@
         <w:ind w:left="2844"/>
       </w:pPr>
       <w:r>
-        <w:t xml:space="preserve">Ayrıcalık numarası: </w:t>
-      </w:r>
-      <w:r>
-        <w:t>37</w:t>
-      </w:r>
-      <w:r>
-        <w:t>.</w:t>
+        <w:t>Ayrıcalık numarası: 37.</w:t>
       </w:r>
     </w:p>
     <w:p>
@@ -15625,19 +15454,7 @@
         <w:ind w:left="2844"/>
       </w:pPr>
       <w:r>
-        <w:t>Kullanıcı</w:t>
-      </w:r>
-      <w:r>
-        <w:t>,</w:t>
-      </w:r>
-      <w:r>
-        <w:t xml:space="preserve"> </w:t>
-      </w:r>
-      <w:r>
-        <w:t xml:space="preserve">Kullanıcı Arama </w:t>
-      </w:r>
-      <w:r>
-        <w:t>senaryosunu kullanır.</w:t>
+        <w:t>Kullanıcı, Kullanıcı Arama senaryosunu kullanır.</w:t>
       </w:r>
     </w:p>
     <w:p>
@@ -15675,6 +15492,7 @@
         <w:rPr>
           <w:b/>
         </w:rPr>
+        <w:lastRenderedPageBreak/>
         <w:t>Müşteri Ekleme</w:t>
       </w:r>
     </w:p>
@@ -15758,16 +15576,7 @@
         <w:rPr>
           <w:b/>
         </w:rPr>
-        <w:lastRenderedPageBreak/>
-        <w:t xml:space="preserve">Müşteri </w:t>
-      </w:r>
-      <w:bookmarkStart w:id="0" w:name="_GoBack"/>
-      <w:bookmarkEnd w:id="0"/>
-      <w:r>
-        <w:rPr>
-          <w:b/>
-        </w:rPr>
-        <w:t>Silme</w:t>
+        <w:t>Müşteri Silme</w:t>
       </w:r>
     </w:p>
     <w:p>
@@ -15806,13 +15615,7 @@
         <w:ind w:left="2136"/>
       </w:pPr>
       <w:r>
-        <w:t xml:space="preserve">Kullanıcı </w:t>
-      </w:r>
-      <w:r>
-        <w:t xml:space="preserve">Müşteri Silme </w:t>
-      </w:r>
-      <w:r>
-        <w:t>senaryosunu kullanır.</w:t>
+        <w:t>Kullanıcı Müşteri Silme senaryosunu kullanır.</w:t>
       </w:r>
     </w:p>
     <w:p>
@@ -15902,10 +15705,7 @@
         <w:ind w:left="2136"/>
       </w:pPr>
       <w:r>
-        <w:t xml:space="preserve">Senaryo adı: </w:t>
-      </w:r>
-      <w:r>
-        <w:t>Müşteri Düzenleme</w:t>
+        <w:t>Senaryo adı: Müşteri Düzenleme</w:t>
       </w:r>
     </w:p>
     <w:p>
@@ -15918,13 +15718,7 @@
         <w:ind w:left="2136"/>
       </w:pPr>
       <w:r>
-        <w:t xml:space="preserve">Ayrıcalık numarası: </w:t>
-      </w:r>
-      <w:r>
-        <w:t>40</w:t>
-      </w:r>
-      <w:r>
-        <w:t>.</w:t>
+        <w:t>Ayrıcalık numarası: 40.</w:t>
       </w:r>
     </w:p>
     <w:p>
@@ -15937,13 +15731,7 @@
         <w:ind w:left="2136"/>
       </w:pPr>
       <w:r>
-        <w:t xml:space="preserve">Kullanıcı </w:t>
-      </w:r>
-      <w:r>
-        <w:t xml:space="preserve">Müşteri Düzenleme </w:t>
-      </w:r>
-      <w:r>
-        <w:t>senaryosunu kullanır.</w:t>
+        <w:t>Kullanıcı Müşteri Düzenleme senaryosunu kullanır.</w:t>
       </w:r>
     </w:p>
     <w:p>
@@ -16025,10 +15813,7 @@
         <w:ind w:left="2844"/>
       </w:pPr>
       <w:r>
-        <w:t xml:space="preserve">Senaryo adı: </w:t>
-      </w:r>
-      <w:r>
-        <w:t>Tüm Müşterileri Görüntüleme</w:t>
+        <w:t>Senaryo adı: Tüm Müşterileri Görüntüleme</w:t>
       </w:r>
     </w:p>
     <w:p>
@@ -16041,13 +15826,7 @@
         <w:ind w:left="2844"/>
       </w:pPr>
       <w:r>
-        <w:t xml:space="preserve">Ayrıcalık numarası: </w:t>
-      </w:r>
-      <w:r>
-        <w:t>41</w:t>
-      </w:r>
-      <w:r>
-        <w:t>.</w:t>
+        <w:t>Ayrıcalık numarası: 41.</w:t>
       </w:r>
     </w:p>
     <w:p>
@@ -16060,13 +15839,7 @@
         <w:ind w:left="2844"/>
       </w:pPr>
       <w:r>
-        <w:t xml:space="preserve">Kullanıcı, </w:t>
-      </w:r>
-      <w:r>
-        <w:t xml:space="preserve">Tüm Müşterileri Görüntüleme </w:t>
-      </w:r>
-      <w:r>
-        <w:t>senaryosunu kullanır.</w:t>
+        <w:t>Kullanıcı, Tüm Müşterileri Görüntüleme senaryosunu kullanır.</w:t>
       </w:r>
     </w:p>
     <w:p>
@@ -16117,13 +15890,7 @@
         <w:ind w:left="2844"/>
       </w:pPr>
       <w:r>
-        <w:t xml:space="preserve">Senaryo adı: </w:t>
-      </w:r>
-      <w:r>
-        <w:t>Müşteri</w:t>
-      </w:r>
-      <w:r>
-        <w:t xml:space="preserve"> Arama</w:t>
+        <w:t>Senaryo adı: Müşteri Arama</w:t>
       </w:r>
     </w:p>
     <w:p>
@@ -16136,13 +15903,7 @@
         <w:ind w:left="2844"/>
       </w:pPr>
       <w:r>
-        <w:t xml:space="preserve">Ayrıcalık numarası: </w:t>
-      </w:r>
-      <w:r>
-        <w:t>42</w:t>
-      </w:r>
-      <w:r>
-        <w:t>.</w:t>
+        <w:t>Ayrıcalık numarası: 42.</w:t>
       </w:r>
     </w:p>
     <w:p>
@@ -16155,13 +15916,7 @@
         <w:ind w:left="2844"/>
       </w:pPr>
       <w:r>
-        <w:t xml:space="preserve">Kullanıcı, </w:t>
-      </w:r>
-      <w:r>
-        <w:t xml:space="preserve">Müşteri </w:t>
-      </w:r>
-      <w:r>
-        <w:t>Arama senaryosunu kullanır.</w:t>
+        <w:t>Kullanıcı, Müşteri Arama senaryosunu kullanır.</w:t>
       </w:r>
     </w:p>
     <w:p>
@@ -16199,13 +15954,7 @@
         <w:rPr>
           <w:b/>
         </w:rPr>
-        <w:t>Müşteri Bilgileri ve Siparişleri</w:t>
-      </w:r>
-      <w:r>
-        <w:rPr>
-          <w:b/>
-        </w:rPr>
-        <w:t xml:space="preserve"> Görüntüleme</w:t>
+        <w:t>Müşteri Bilgileri ve Siparişleri Görüntüleme</w:t>
       </w:r>
     </w:p>
     <w:p>
@@ -16218,10 +15967,7 @@
         <w:ind w:left="2844"/>
       </w:pPr>
       <w:r>
-        <w:t xml:space="preserve">Senaryo adı: </w:t>
-      </w:r>
-      <w:r>
-        <w:t>Müşteri Bilgileri ve Siparişleri Görüntüleme</w:t>
+        <w:t>Senaryo adı: Müşteri Bilgileri ve Siparişleri Görüntüleme</w:t>
       </w:r>
     </w:p>
     <w:p>
@@ -16234,13 +15980,7 @@
         <w:ind w:left="2844"/>
       </w:pPr>
       <w:r>
-        <w:t xml:space="preserve">Ayrıcalık numarası: </w:t>
-      </w:r>
-      <w:r>
-        <w:t>43</w:t>
-      </w:r>
-      <w:r>
-        <w:t>.</w:t>
+        <w:t>Ayrıcalık numarası: 43.</w:t>
       </w:r>
     </w:p>
     <w:p>
@@ -16253,13 +15993,7 @@
         <w:ind w:left="2844"/>
       </w:pPr>
       <w:r>
-        <w:t xml:space="preserve">Kullanıcı, </w:t>
-      </w:r>
-      <w:r>
-        <w:t xml:space="preserve">Müşteri Bilgileri ve Siparişleri Görüntüleme </w:t>
-      </w:r>
-      <w:r>
-        <w:t>senaryosunu kullanır.</w:t>
+        <w:t>Kullanıcı, Müşteri Bilgileri ve Siparişleri Görüntüleme senaryosunu kullanır.</w:t>
       </w:r>
     </w:p>
     <w:p>
@@ -16298,6 +16032,7 @@
         </w:rPr>
       </w:pPr>
     </w:p>
+    <w:p/>
     <w:sectPr>
       <w:pgSz w:w="11906" w:h="16838"/>
       <w:pgMar w:top="1417" w:right="1417" w:bottom="1417" w:left="1417" w:header="708" w:footer="708" w:gutter="0"/>
@@ -17963,7 +17698,7 @@
 </file>
 
 <file path=customXml/itemProps1.xml><?xml version="1.0" encoding="utf-8"?>
-<ds:datastoreItem xmlns:ds="http://schemas.openxmlformats.org/officeDocument/2006/customXml" ds:itemID="{F5CBEB11-E265-4A1E-9AD2-E204EA3DBFD1}">
+<ds:datastoreItem xmlns:ds="http://schemas.openxmlformats.org/officeDocument/2006/customXml" ds:itemID="{FC327A2B-DC15-473D-948F-BF8EC64F6C4C}">
   <ds:schemaRefs>
     <ds:schemaRef ds:uri="http://schemas.openxmlformats.org/officeDocument/2006/bibliography"/>
   </ds:schemaRefs>

</xml_diff>